<commit_message>
agregando documentacion de instalacion de jenkis
</commit_message>
<xml_diff>
--- a/Documentacion/Minutas de reunion.docx
+++ b/Documentacion/Minutas de reunion.docx
@@ -6294,13 +6294,7 @@
           <w:b/>
         </w:rPr>
         <w:lastRenderedPageBreak/>
-        <w:t>FECHA: 10</w:t>
-      </w:r>
-      <w:r>
-        <w:rPr>
-          <w:b/>
-        </w:rPr>
-        <w:t>/10/2018</w:t>
+        <w:t>FECHA: 10/10/2018</w:t>
       </w:r>
     </w:p>
     <w:tbl>
@@ -6335,13 +6329,7 @@
               <w:rPr>
                 <w:rFonts w:asciiTheme="minorHAnsi" w:hAnsiTheme="minorHAnsi"/>
               </w:rPr>
-              <w:t xml:space="preserve">Lugar de Reunión: </w:t>
-            </w:r>
-            <w:r>
-              <w:rPr>
-                <w:rFonts w:asciiTheme="minorHAnsi" w:hAnsiTheme="minorHAnsi"/>
-              </w:rPr>
-              <w:t>Lab Llancahue</w:t>
+              <w:t>Lugar de Reunión: Lab Llancahue</w:t>
             </w:r>
           </w:p>
         </w:tc>
@@ -7157,72 +7145,1120 @@
           <w:b/>
           <w:sz w:val="28"/>
         </w:rPr>
-        <w:t xml:space="preserve"> 12</w:t>
+        <w:t xml:space="preserve"> </w:t>
       </w:r>
       <w:r>
         <w:rPr>
           <w:b/>
           <w:sz w:val="28"/>
         </w:rPr>
-        <w:t>/10/2018</w:t>
+        <w:t>15</w:t>
       </w:r>
       <w:r>
         <w:rPr>
           <w:b/>
           <w:sz w:val="28"/>
         </w:rPr>
+        <w:t>/0</w:t>
+      </w:r>
+      <w:r>
+        <w:rPr>
+          <w:b/>
+          <w:sz w:val="28"/>
+        </w:rPr>
+        <w:t>1</w:t>
+      </w:r>
+      <w:r>
+        <w:rPr>
+          <w:b/>
+          <w:sz w:val="28"/>
+        </w:rPr>
+        <w:t>/201</w:t>
+      </w:r>
+      <w:r>
+        <w:rPr>
+          <w:b/>
+          <w:sz w:val="28"/>
+        </w:rPr>
+        <w:t>9</w:t>
+      </w:r>
+    </w:p>
+    <w:p>
+      <w:pPr>
+        <w:rPr>
+          <w:b/>
+        </w:rPr>
+      </w:pPr>
+      <w:r>
+        <w:rPr>
+          <w:b/>
+        </w:rPr>
+        <w:t>FECHA: 10/10/2018</w:t>
+      </w:r>
+    </w:p>
+    <w:tbl>
+      <w:tblPr>
+        <w:tblStyle w:val="Tablaconcuadrcula"/>
+        <w:tblW w:w="8644" w:type="dxa"/>
+        <w:tblLayout w:type="fixed"/>
+        <w:tblLook w:val="04A0" w:firstRow="1" w:lastRow="0" w:firstColumn="1" w:lastColumn="0" w:noHBand="0" w:noVBand="1"/>
+      </w:tblPr>
+      <w:tblGrid>
+        <w:gridCol w:w="2689"/>
+        <w:gridCol w:w="5955"/>
+      </w:tblGrid>
+      <w:tr>
+        <w:trPr>
+          <w:trHeight w:val="686"/>
+        </w:trPr>
+        <w:tc>
+          <w:tcPr>
+            <w:tcW w:w="8644" w:type="dxa"/>
+            <w:gridSpan w:val="2"/>
+          </w:tcPr>
+          <w:p>
+            <w:pPr>
+              <w:pStyle w:val="Ttulo1"/>
+              <w:outlineLvl w:val="0"/>
+              <w:rPr>
+                <w:rFonts w:asciiTheme="minorHAnsi" w:hAnsiTheme="minorHAnsi"/>
+              </w:rPr>
+            </w:pPr>
+            <w:r>
+              <w:rPr>
+                <w:rFonts w:asciiTheme="minorHAnsi" w:hAnsiTheme="minorHAnsi"/>
+              </w:rPr>
+              <w:t xml:space="preserve">Lugar de Reunión: </w:t>
+            </w:r>
+            <w:proofErr w:type="spellStart"/>
+            <w:r>
+              <w:rPr>
+                <w:rFonts w:asciiTheme="minorHAnsi" w:hAnsiTheme="minorHAnsi"/>
+              </w:rPr>
+              <w:t>Lab</w:t>
+            </w:r>
+            <w:proofErr w:type="spellEnd"/>
+            <w:r>
+              <w:rPr>
+                <w:rFonts w:asciiTheme="minorHAnsi" w:hAnsiTheme="minorHAnsi"/>
+              </w:rPr>
+              <w:t xml:space="preserve"> </w:t>
+            </w:r>
+            <w:proofErr w:type="spellStart"/>
+            <w:r>
+              <w:rPr>
+                <w:rFonts w:asciiTheme="minorHAnsi" w:hAnsiTheme="minorHAnsi"/>
+              </w:rPr>
+              <w:t>Llancahue</w:t>
+            </w:r>
+            <w:proofErr w:type="spellEnd"/>
+          </w:p>
+        </w:tc>
+      </w:tr>
+      <w:tr>
+        <w:trPr>
+          <w:trHeight w:val="686"/>
+        </w:trPr>
+        <w:tc>
+          <w:tcPr>
+            <w:tcW w:w="8644" w:type="dxa"/>
+            <w:gridSpan w:val="2"/>
+          </w:tcPr>
+          <w:p>
+            <w:pPr>
+              <w:pStyle w:val="Ttulo1"/>
+              <w:outlineLvl w:val="0"/>
+              <w:rPr>
+                <w:rFonts w:asciiTheme="minorHAnsi" w:hAnsiTheme="minorHAnsi"/>
+              </w:rPr>
+            </w:pPr>
+            <w:r>
+              <w:rPr>
+                <w:rFonts w:asciiTheme="minorHAnsi" w:hAnsiTheme="minorHAnsi"/>
+              </w:rPr>
+              <w:t>Participantes</w:t>
+            </w:r>
+          </w:p>
+          <w:p>
+            <w:pPr>
+              <w:rPr>
+                <w:rFonts w:asciiTheme="minorHAnsi" w:hAnsiTheme="minorHAnsi"/>
+              </w:rPr>
+            </w:pPr>
+          </w:p>
+        </w:tc>
+      </w:tr>
+      <w:tr>
+        <w:tc>
+          <w:tcPr>
+            <w:tcW w:w="2689" w:type="dxa"/>
+          </w:tcPr>
+          <w:p>
+            <w:pPr>
+              <w:rPr>
+                <w:rFonts w:asciiTheme="minorHAnsi" w:hAnsiTheme="minorHAnsi"/>
+                <w:b/>
+                <w:sz w:val="24"/>
+              </w:rPr>
+            </w:pPr>
+            <w:r>
+              <w:rPr>
+                <w:rFonts w:asciiTheme="minorHAnsi" w:hAnsiTheme="minorHAnsi"/>
+                <w:b/>
+                <w:sz w:val="24"/>
+              </w:rPr>
+              <w:t>Nombre</w:t>
+            </w:r>
+          </w:p>
+        </w:tc>
+        <w:tc>
+          <w:tcPr>
+            <w:tcW w:w="5955" w:type="dxa"/>
+          </w:tcPr>
+          <w:p>
+            <w:pPr>
+              <w:rPr>
+                <w:rFonts w:asciiTheme="minorHAnsi" w:hAnsiTheme="minorHAnsi"/>
+                <w:b/>
+                <w:sz w:val="24"/>
+              </w:rPr>
+            </w:pPr>
+            <w:r>
+              <w:rPr>
+                <w:rFonts w:asciiTheme="minorHAnsi" w:hAnsiTheme="minorHAnsi"/>
+                <w:b/>
+                <w:sz w:val="24"/>
+              </w:rPr>
+              <w:t>Rol/Cargo</w:t>
+            </w:r>
+          </w:p>
+        </w:tc>
+      </w:tr>
+      <w:tr>
+        <w:tc>
+          <w:tcPr>
+            <w:tcW w:w="2689" w:type="dxa"/>
+          </w:tcPr>
+          <w:p>
+            <w:pPr>
+              <w:rPr>
+                <w:rFonts w:asciiTheme="minorHAnsi" w:hAnsiTheme="minorHAnsi"/>
+              </w:rPr>
+            </w:pPr>
+            <w:r>
+              <w:rPr>
+                <w:rFonts w:asciiTheme="minorHAnsi" w:hAnsiTheme="minorHAnsi"/>
+              </w:rPr>
+              <w:t xml:space="preserve">Adolfo </w:t>
+            </w:r>
+            <w:proofErr w:type="spellStart"/>
+            <w:r>
+              <w:rPr>
+                <w:rFonts w:asciiTheme="minorHAnsi" w:hAnsiTheme="minorHAnsi"/>
+              </w:rPr>
+              <w:t>Cañoles</w:t>
+            </w:r>
+            <w:proofErr w:type="spellEnd"/>
+          </w:p>
+        </w:tc>
+        <w:tc>
+          <w:tcPr>
+            <w:tcW w:w="5955" w:type="dxa"/>
+          </w:tcPr>
+          <w:p>
+            <w:pPr>
+              <w:rPr>
+                <w:rFonts w:asciiTheme="minorHAnsi" w:hAnsiTheme="minorHAnsi"/>
+              </w:rPr>
+            </w:pPr>
+            <w:r>
+              <w:rPr>
+                <w:rFonts w:asciiTheme="minorHAnsi" w:hAnsiTheme="minorHAnsi"/>
+              </w:rPr>
+              <w:t>-----</w:t>
+            </w:r>
+          </w:p>
+        </w:tc>
+      </w:tr>
+      <w:tr>
+        <w:tc>
+          <w:tcPr>
+            <w:tcW w:w="2689" w:type="dxa"/>
+          </w:tcPr>
+          <w:p>
+            <w:pPr>
+              <w:rPr>
+                <w:rFonts w:asciiTheme="minorHAnsi" w:hAnsiTheme="minorHAnsi"/>
+              </w:rPr>
+            </w:pPr>
+            <w:r>
+              <w:rPr>
+                <w:rFonts w:asciiTheme="minorHAnsi" w:hAnsiTheme="minorHAnsi"/>
+              </w:rPr>
+              <w:t xml:space="preserve">Juan </w:t>
+            </w:r>
+            <w:proofErr w:type="spellStart"/>
+            <w:r>
+              <w:rPr>
+                <w:rFonts w:asciiTheme="minorHAnsi" w:hAnsiTheme="minorHAnsi"/>
+              </w:rPr>
+              <w:t>C</w:t>
+            </w:r>
+            <w:r>
+              <w:rPr>
+                <w:rFonts w:asciiTheme="minorHAnsi" w:hAnsiTheme="minorHAnsi"/>
+              </w:rPr>
+              <w:t>añoles</w:t>
+            </w:r>
+            <w:proofErr w:type="spellEnd"/>
+          </w:p>
+        </w:tc>
+        <w:tc>
+          <w:tcPr>
+            <w:tcW w:w="5955" w:type="dxa"/>
+          </w:tcPr>
+          <w:p>
+            <w:pPr>
+              <w:rPr>
+                <w:rFonts w:asciiTheme="minorHAnsi" w:hAnsiTheme="minorHAnsi"/>
+              </w:rPr>
+            </w:pPr>
+            <w:r>
+              <w:rPr>
+                <w:rFonts w:asciiTheme="minorHAnsi" w:hAnsiTheme="minorHAnsi"/>
+              </w:rPr>
+              <w:t>Cliente</w:t>
+            </w:r>
+          </w:p>
+        </w:tc>
+      </w:tr>
+    </w:tbl>
+    <w:p/>
+    <w:p/>
+    <w:tbl>
+      <w:tblPr>
+        <w:tblStyle w:val="Tablaconcuadrcula"/>
+        <w:tblW w:w="0" w:type="auto"/>
+        <w:tblLook w:val="04A0" w:firstRow="1" w:lastRow="0" w:firstColumn="1" w:lastColumn="0" w:noHBand="0" w:noVBand="1"/>
+      </w:tblPr>
+      <w:tblGrid>
+        <w:gridCol w:w="8828"/>
+      </w:tblGrid>
+      <w:tr>
+        <w:trPr>
+          <w:trHeight w:val="637"/>
+        </w:trPr>
+        <w:tc>
+          <w:tcPr>
+            <w:tcW w:w="8828" w:type="dxa"/>
+          </w:tcPr>
+          <w:p>
+            <w:pPr>
+              <w:pStyle w:val="Ttulo1"/>
+              <w:outlineLvl w:val="0"/>
+              <w:rPr>
+                <w:rFonts w:asciiTheme="minorHAnsi" w:hAnsiTheme="minorHAnsi"/>
+              </w:rPr>
+            </w:pPr>
+            <w:r>
+              <w:rPr>
+                <w:rFonts w:asciiTheme="minorHAnsi" w:hAnsiTheme="minorHAnsi"/>
+              </w:rPr>
+              <w:t>Objetivos de la reunión</w:t>
+            </w:r>
+          </w:p>
+          <w:p>
+            <w:pPr>
+              <w:rPr>
+                <w:rFonts w:asciiTheme="minorHAnsi" w:hAnsiTheme="minorHAnsi"/>
+              </w:rPr>
+            </w:pPr>
+          </w:p>
+        </w:tc>
+      </w:tr>
+      <w:tr>
+        <w:tc>
+          <w:tcPr>
+            <w:tcW w:w="8828" w:type="dxa"/>
+          </w:tcPr>
+          <w:p>
+            <w:pPr>
+              <w:rPr>
+                <w:rFonts w:asciiTheme="minorHAnsi" w:hAnsiTheme="minorHAnsi"/>
+              </w:rPr>
+            </w:pPr>
+            <w:r>
+              <w:rPr>
+                <w:rFonts w:asciiTheme="minorHAnsi" w:hAnsiTheme="minorHAnsi"/>
+              </w:rPr>
+              <w:t>Acuerdo para mínimo producto viable</w:t>
+            </w:r>
+          </w:p>
+          <w:p>
+            <w:pPr>
+              <w:rPr>
+                <w:rFonts w:asciiTheme="minorHAnsi" w:hAnsiTheme="minorHAnsi"/>
+              </w:rPr>
+            </w:pPr>
+          </w:p>
+        </w:tc>
+      </w:tr>
+    </w:tbl>
+    <w:p/>
+    <w:p/>
+    <w:tbl>
+      <w:tblPr>
+        <w:tblStyle w:val="Tablaconcuadrcula"/>
+        <w:tblW w:w="0" w:type="auto"/>
+        <w:tblLook w:val="04A0" w:firstRow="1" w:lastRow="0" w:firstColumn="1" w:lastColumn="0" w:noHBand="0" w:noVBand="1"/>
+      </w:tblPr>
+      <w:tblGrid>
+        <w:gridCol w:w="8828"/>
+      </w:tblGrid>
+      <w:tr>
+        <w:trPr>
+          <w:trHeight w:val="637"/>
+        </w:trPr>
+        <w:tc>
+          <w:tcPr>
+            <w:tcW w:w="8828" w:type="dxa"/>
+          </w:tcPr>
+          <w:p>
+            <w:pPr>
+              <w:pStyle w:val="Ttulo1"/>
+              <w:outlineLvl w:val="0"/>
+              <w:rPr>
+                <w:rFonts w:asciiTheme="minorHAnsi" w:hAnsiTheme="minorHAnsi"/>
+              </w:rPr>
+            </w:pPr>
+            <w:r>
+              <w:rPr>
+                <w:rFonts w:asciiTheme="minorHAnsi" w:hAnsiTheme="minorHAnsi"/>
+              </w:rPr>
+              <w:t>Temas tratados</w:t>
+            </w:r>
+          </w:p>
+          <w:p>
+            <w:pPr>
+              <w:rPr>
+                <w:rFonts w:asciiTheme="minorHAnsi" w:hAnsiTheme="minorHAnsi"/>
+              </w:rPr>
+            </w:pPr>
+          </w:p>
+        </w:tc>
+      </w:tr>
+      <w:tr>
+        <w:tc>
+          <w:tcPr>
+            <w:tcW w:w="8828" w:type="dxa"/>
+          </w:tcPr>
+          <w:p/>
+          <w:p>
+            <w:r>
+              <w:t xml:space="preserve">Se converso con el cliente que es lo </w:t>
+            </w:r>
+            <w:proofErr w:type="spellStart"/>
+            <w:r>
+              <w:t>mas</w:t>
+            </w:r>
+            <w:proofErr w:type="spellEnd"/>
+            <w:r>
+              <w:t xml:space="preserve"> importante que necesitan ellos funcionando y realizamos un esquema de un mínimo producto viable </w:t>
+            </w:r>
+          </w:p>
+          <w:p>
+            <w:pPr>
+              <w:rPr>
+                <w:rFonts w:asciiTheme="minorHAnsi" w:hAnsiTheme="minorHAnsi"/>
+              </w:rPr>
+            </w:pPr>
+          </w:p>
+        </w:tc>
+      </w:tr>
+    </w:tbl>
+    <w:p/>
+    <w:p/>
+    <w:p/>
+    <w:tbl>
+      <w:tblPr>
+        <w:tblStyle w:val="Tablaconcuadrcula"/>
+        <w:tblpPr w:leftFromText="141" w:rightFromText="141" w:vertAnchor="text" w:tblpY="-76"/>
+        <w:tblW w:w="0" w:type="auto"/>
+        <w:tblLook w:val="04A0" w:firstRow="1" w:lastRow="0" w:firstColumn="1" w:lastColumn="0" w:noHBand="0" w:noVBand="1"/>
+      </w:tblPr>
+      <w:tblGrid>
+        <w:gridCol w:w="8828"/>
+      </w:tblGrid>
+      <w:tr>
+        <w:trPr>
+          <w:trHeight w:val="637"/>
+        </w:trPr>
+        <w:tc>
+          <w:tcPr>
+            <w:tcW w:w="8828" w:type="dxa"/>
+          </w:tcPr>
+          <w:p>
+            <w:pPr>
+              <w:pStyle w:val="Ttulo1"/>
+              <w:outlineLvl w:val="0"/>
+              <w:rPr>
+                <w:rFonts w:asciiTheme="minorHAnsi" w:hAnsiTheme="minorHAnsi"/>
+              </w:rPr>
+            </w:pPr>
+            <w:r>
+              <w:rPr>
+                <w:rFonts w:asciiTheme="minorHAnsi" w:hAnsiTheme="minorHAnsi"/>
+              </w:rPr>
+              <w:t>Acuerdos</w:t>
+            </w:r>
+          </w:p>
+          <w:p>
+            <w:pPr>
+              <w:rPr>
+                <w:rFonts w:asciiTheme="minorHAnsi" w:hAnsiTheme="minorHAnsi"/>
+              </w:rPr>
+            </w:pPr>
+          </w:p>
+        </w:tc>
+      </w:tr>
+      <w:tr>
+        <w:tc>
+          <w:tcPr>
+            <w:tcW w:w="8828" w:type="dxa"/>
+          </w:tcPr>
+          <w:p>
+            <w:pPr>
+              <w:rPr>
+                <w:rFonts w:asciiTheme="minorHAnsi" w:hAnsiTheme="minorHAnsi"/>
+              </w:rPr>
+            </w:pPr>
+            <w:r>
+              <w:rPr>
+                <w:rFonts w:asciiTheme="minorHAnsi" w:hAnsiTheme="minorHAnsi"/>
+              </w:rPr>
+              <w:t xml:space="preserve">Se llego a un </w:t>
+            </w:r>
+            <w:proofErr w:type="gramStart"/>
+            <w:r>
+              <w:rPr>
+                <w:rFonts w:asciiTheme="minorHAnsi" w:hAnsiTheme="minorHAnsi"/>
+              </w:rPr>
+              <w:t>acuerdo  que</w:t>
+            </w:r>
+            <w:proofErr w:type="gramEnd"/>
+            <w:r>
+              <w:rPr>
+                <w:rFonts w:asciiTheme="minorHAnsi" w:hAnsiTheme="minorHAnsi"/>
+              </w:rPr>
+              <w:t xml:space="preserve"> se buscara la forma mas simple de realizar los post </w:t>
+            </w:r>
+            <w:proofErr w:type="spellStart"/>
+            <w:r>
+              <w:rPr>
+                <w:rFonts w:asciiTheme="minorHAnsi" w:hAnsiTheme="minorHAnsi"/>
+              </w:rPr>
+              <w:t>mas</w:t>
+            </w:r>
+            <w:proofErr w:type="spellEnd"/>
+            <w:r>
+              <w:rPr>
+                <w:rFonts w:asciiTheme="minorHAnsi" w:hAnsiTheme="minorHAnsi"/>
+              </w:rPr>
+              <w:t xml:space="preserve"> rápido es diferente redes</w:t>
+            </w:r>
+          </w:p>
+          <w:p>
+            <w:pPr>
+              <w:rPr>
+                <w:rFonts w:asciiTheme="minorHAnsi" w:hAnsiTheme="minorHAnsi"/>
+              </w:rPr>
+            </w:pPr>
+          </w:p>
+        </w:tc>
+      </w:tr>
+    </w:tbl>
+    <w:p/>
+    <w:p/>
+    <w:p/>
+    <w:p/>
+    <w:tbl>
+      <w:tblPr>
+        <w:tblStyle w:val="Tablaconcuadrcula"/>
+        <w:tblW w:w="9493" w:type="dxa"/>
+        <w:tblLayout w:type="fixed"/>
+        <w:tblLook w:val="04A0" w:firstRow="1" w:lastRow="0" w:firstColumn="1" w:lastColumn="0" w:noHBand="0" w:noVBand="1"/>
+      </w:tblPr>
+      <w:tblGrid>
+        <w:gridCol w:w="2689"/>
+        <w:gridCol w:w="1559"/>
+        <w:gridCol w:w="1843"/>
+        <w:gridCol w:w="3402"/>
+      </w:tblGrid>
+      <w:tr>
+        <w:tc>
+          <w:tcPr>
+            <w:tcW w:w="9493" w:type="dxa"/>
+            <w:gridSpan w:val="4"/>
+          </w:tcPr>
+          <w:p>
+            <w:pPr>
+              <w:pStyle w:val="Ttulo1"/>
+              <w:outlineLvl w:val="0"/>
+              <w:rPr>
+                <w:rFonts w:asciiTheme="minorHAnsi" w:hAnsiTheme="minorHAnsi"/>
+              </w:rPr>
+            </w:pPr>
+            <w:r>
+              <w:rPr>
+                <w:rFonts w:asciiTheme="minorHAnsi" w:hAnsiTheme="minorHAnsi"/>
+              </w:rPr>
+              <w:t xml:space="preserve">Actividades </w:t>
+            </w:r>
+          </w:p>
+        </w:tc>
+      </w:tr>
+      <w:tr>
+        <w:tc>
+          <w:tcPr>
+            <w:tcW w:w="2689" w:type="dxa"/>
+          </w:tcPr>
+          <w:p>
+            <w:pPr>
+              <w:rPr>
+                <w:rFonts w:asciiTheme="minorHAnsi" w:hAnsiTheme="minorHAnsi"/>
+                <w:b/>
+                <w:sz w:val="24"/>
+              </w:rPr>
+            </w:pPr>
+            <w:r>
+              <w:rPr>
+                <w:rFonts w:asciiTheme="minorHAnsi" w:hAnsiTheme="minorHAnsi"/>
+                <w:b/>
+                <w:sz w:val="24"/>
+              </w:rPr>
+              <w:t>Actividad</w:t>
+            </w:r>
+            <w:r>
+              <w:rPr>
+                <w:rFonts w:asciiTheme="minorHAnsi" w:hAnsiTheme="minorHAnsi"/>
+                <w:b/>
+                <w:sz w:val="24"/>
+              </w:rPr>
+              <w:t>(es)</w:t>
+            </w:r>
+          </w:p>
+        </w:tc>
+        <w:tc>
+          <w:tcPr>
+            <w:tcW w:w="1559" w:type="dxa"/>
+          </w:tcPr>
+          <w:p>
+            <w:pPr>
+              <w:rPr>
+                <w:rFonts w:asciiTheme="minorHAnsi" w:hAnsiTheme="minorHAnsi"/>
+                <w:b/>
+                <w:sz w:val="24"/>
+              </w:rPr>
+            </w:pPr>
+            <w:r>
+              <w:rPr>
+                <w:rFonts w:asciiTheme="minorHAnsi" w:hAnsiTheme="minorHAnsi"/>
+                <w:b/>
+                <w:sz w:val="24"/>
+              </w:rPr>
+              <w:t>Fecha Comprometida</w:t>
+            </w:r>
+          </w:p>
+        </w:tc>
+        <w:tc>
+          <w:tcPr>
+            <w:tcW w:w="1843" w:type="dxa"/>
+          </w:tcPr>
+          <w:p>
+            <w:pPr>
+              <w:rPr>
+                <w:rFonts w:asciiTheme="minorHAnsi" w:hAnsiTheme="minorHAnsi"/>
+                <w:b/>
+                <w:sz w:val="24"/>
+              </w:rPr>
+            </w:pPr>
+            <w:r>
+              <w:rPr>
+                <w:rFonts w:asciiTheme="minorHAnsi" w:hAnsiTheme="minorHAnsi"/>
+                <w:b/>
+                <w:sz w:val="24"/>
+              </w:rPr>
+              <w:t>Responsable(s)</w:t>
+            </w:r>
+          </w:p>
+        </w:tc>
+        <w:tc>
+          <w:tcPr>
+            <w:tcW w:w="3402" w:type="dxa"/>
+          </w:tcPr>
+          <w:p>
+            <w:pPr>
+              <w:rPr>
+                <w:rFonts w:asciiTheme="minorHAnsi" w:hAnsiTheme="minorHAnsi"/>
+                <w:b/>
+                <w:sz w:val="24"/>
+              </w:rPr>
+            </w:pPr>
+            <w:r>
+              <w:rPr>
+                <w:rFonts w:asciiTheme="minorHAnsi" w:hAnsiTheme="minorHAnsi"/>
+                <w:b/>
+                <w:sz w:val="24"/>
+              </w:rPr>
+              <w:t>Observación</w:t>
+            </w:r>
+          </w:p>
+        </w:tc>
+      </w:tr>
+      <w:tr>
+        <w:tc>
+          <w:tcPr>
+            <w:tcW w:w="2689" w:type="dxa"/>
+          </w:tcPr>
+          <w:p>
+            <w:pPr>
+              <w:rPr>
+                <w:rFonts w:asciiTheme="minorHAnsi" w:hAnsiTheme="minorHAnsi"/>
+              </w:rPr>
+            </w:pPr>
+            <w:r>
+              <w:rPr>
+                <w:rFonts w:asciiTheme="minorHAnsi" w:hAnsiTheme="minorHAnsi"/>
+              </w:rPr>
+              <w:t>Caso de uso Post Twitter</w:t>
+            </w:r>
+          </w:p>
+        </w:tc>
+        <w:tc>
+          <w:tcPr>
+            <w:tcW w:w="1559" w:type="dxa"/>
+          </w:tcPr>
+          <w:p>
+            <w:pPr>
+              <w:rPr>
+                <w:rFonts w:asciiTheme="minorHAnsi" w:hAnsiTheme="minorHAnsi"/>
+              </w:rPr>
+            </w:pPr>
+            <w:r>
+              <w:rPr>
+                <w:rFonts w:asciiTheme="minorHAnsi" w:hAnsiTheme="minorHAnsi"/>
+              </w:rPr>
+              <w:t>1/0</w:t>
+            </w:r>
+            <w:r>
+              <w:rPr>
+                <w:rFonts w:asciiTheme="minorHAnsi" w:hAnsiTheme="minorHAnsi"/>
+              </w:rPr>
+              <w:t>2</w:t>
+            </w:r>
+            <w:r>
+              <w:rPr>
+                <w:rFonts w:asciiTheme="minorHAnsi" w:hAnsiTheme="minorHAnsi"/>
+              </w:rPr>
+              <w:t>/201</w:t>
+            </w:r>
+            <w:r>
+              <w:rPr>
+                <w:rFonts w:asciiTheme="minorHAnsi" w:hAnsiTheme="minorHAnsi"/>
+              </w:rPr>
+              <w:t>9</w:t>
+            </w:r>
+          </w:p>
+        </w:tc>
+        <w:tc>
+          <w:tcPr>
+            <w:tcW w:w="1843" w:type="dxa"/>
+          </w:tcPr>
+          <w:p>
+            <w:pPr>
+              <w:rPr>
+                <w:rFonts w:asciiTheme="minorHAnsi" w:hAnsiTheme="minorHAnsi"/>
+              </w:rPr>
+            </w:pPr>
+            <w:r>
+              <w:rPr>
+                <w:rFonts w:asciiTheme="minorHAnsi" w:hAnsiTheme="minorHAnsi"/>
+              </w:rPr>
+              <w:t>Juan, Adolfo</w:t>
+            </w:r>
+          </w:p>
+        </w:tc>
+        <w:tc>
+          <w:tcPr>
+            <w:tcW w:w="3402" w:type="dxa"/>
+          </w:tcPr>
+          <w:p>
+            <w:pPr>
+              <w:tabs>
+                <w:tab w:val="left" w:pos="1018"/>
+              </w:tabs>
+              <w:rPr>
+                <w:rFonts w:asciiTheme="minorHAnsi" w:hAnsiTheme="minorHAnsi"/>
+              </w:rPr>
+            </w:pPr>
+            <w:r>
+              <w:rPr>
+                <w:rFonts w:asciiTheme="minorHAnsi" w:hAnsiTheme="minorHAnsi"/>
+              </w:rPr>
+              <w:t>----</w:t>
+            </w:r>
+          </w:p>
+        </w:tc>
+      </w:tr>
+      <w:tr>
+        <w:tc>
+          <w:tcPr>
+            <w:tcW w:w="2689" w:type="dxa"/>
+          </w:tcPr>
+          <w:p>
+            <w:pPr>
+              <w:rPr>
+                <w:rFonts w:asciiTheme="minorHAnsi" w:hAnsiTheme="minorHAnsi"/>
+              </w:rPr>
+            </w:pPr>
+            <w:r>
+              <w:rPr>
+                <w:rFonts w:asciiTheme="minorHAnsi" w:hAnsiTheme="minorHAnsi"/>
+              </w:rPr>
+              <w:t>Caso de uso post Facebook</w:t>
+            </w:r>
+          </w:p>
+        </w:tc>
+        <w:tc>
+          <w:tcPr>
+            <w:tcW w:w="1559" w:type="dxa"/>
+          </w:tcPr>
+          <w:p>
+            <w:pPr>
+              <w:rPr>
+                <w:rFonts w:asciiTheme="minorHAnsi" w:hAnsiTheme="minorHAnsi"/>
+              </w:rPr>
+            </w:pPr>
+            <w:r>
+              <w:rPr>
+                <w:rFonts w:asciiTheme="minorHAnsi" w:hAnsiTheme="minorHAnsi"/>
+              </w:rPr>
+              <w:t>1/02/2019</w:t>
+            </w:r>
+          </w:p>
+        </w:tc>
+        <w:tc>
+          <w:tcPr>
+            <w:tcW w:w="1843" w:type="dxa"/>
+          </w:tcPr>
+          <w:p>
+            <w:pPr>
+              <w:rPr>
+                <w:rFonts w:asciiTheme="minorHAnsi" w:hAnsiTheme="minorHAnsi"/>
+              </w:rPr>
+            </w:pPr>
+            <w:r>
+              <w:rPr>
+                <w:rFonts w:asciiTheme="minorHAnsi" w:hAnsiTheme="minorHAnsi"/>
+              </w:rPr>
+              <w:t>Juan, Adolfo</w:t>
+            </w:r>
+          </w:p>
+        </w:tc>
+        <w:tc>
+          <w:tcPr>
+            <w:tcW w:w="3402" w:type="dxa"/>
+          </w:tcPr>
+          <w:p>
+            <w:pPr>
+              <w:rPr>
+                <w:rFonts w:asciiTheme="minorHAnsi" w:hAnsiTheme="minorHAnsi"/>
+              </w:rPr>
+            </w:pPr>
+          </w:p>
+        </w:tc>
+      </w:tr>
+      <w:tr>
+        <w:tc>
+          <w:tcPr>
+            <w:tcW w:w="2689" w:type="dxa"/>
+          </w:tcPr>
+          <w:p>
+            <w:pPr>
+              <w:rPr>
+                <w:rFonts w:asciiTheme="minorHAnsi" w:hAnsiTheme="minorHAnsi"/>
+              </w:rPr>
+            </w:pPr>
+          </w:p>
+        </w:tc>
+        <w:tc>
+          <w:tcPr>
+            <w:tcW w:w="1559" w:type="dxa"/>
+          </w:tcPr>
+          <w:p>
+            <w:pPr>
+              <w:rPr>
+                <w:rFonts w:asciiTheme="minorHAnsi" w:hAnsiTheme="minorHAnsi"/>
+              </w:rPr>
+            </w:pPr>
+          </w:p>
+        </w:tc>
+        <w:tc>
+          <w:tcPr>
+            <w:tcW w:w="1843" w:type="dxa"/>
+          </w:tcPr>
+          <w:p>
+            <w:pPr>
+              <w:rPr>
+                <w:rFonts w:asciiTheme="minorHAnsi" w:hAnsiTheme="minorHAnsi"/>
+              </w:rPr>
+            </w:pPr>
+          </w:p>
+        </w:tc>
+        <w:tc>
+          <w:tcPr>
+            <w:tcW w:w="3402" w:type="dxa"/>
+          </w:tcPr>
+          <w:p>
+            <w:pPr>
+              <w:rPr>
+                <w:rFonts w:asciiTheme="minorHAnsi" w:hAnsiTheme="minorHAnsi"/>
+              </w:rPr>
+            </w:pPr>
+          </w:p>
+        </w:tc>
+      </w:tr>
+      <w:tr>
+        <w:tc>
+          <w:tcPr>
+            <w:tcW w:w="2689" w:type="dxa"/>
+          </w:tcPr>
+          <w:p>
+            <w:pPr>
+              <w:rPr>
+                <w:rFonts w:asciiTheme="minorHAnsi" w:hAnsiTheme="minorHAnsi"/>
+              </w:rPr>
+            </w:pPr>
+          </w:p>
+        </w:tc>
+        <w:tc>
+          <w:tcPr>
+            <w:tcW w:w="1559" w:type="dxa"/>
+          </w:tcPr>
+          <w:p>
+            <w:pPr>
+              <w:rPr>
+                <w:rFonts w:asciiTheme="minorHAnsi" w:hAnsiTheme="minorHAnsi"/>
+              </w:rPr>
+            </w:pPr>
+          </w:p>
+        </w:tc>
+        <w:tc>
+          <w:tcPr>
+            <w:tcW w:w="1843" w:type="dxa"/>
+          </w:tcPr>
+          <w:p>
+            <w:pPr>
+              <w:rPr>
+                <w:rFonts w:asciiTheme="minorHAnsi" w:hAnsiTheme="minorHAnsi"/>
+              </w:rPr>
+            </w:pPr>
+          </w:p>
+        </w:tc>
+        <w:tc>
+          <w:tcPr>
+            <w:tcW w:w="3402" w:type="dxa"/>
+          </w:tcPr>
+          <w:p>
+            <w:pPr>
+              <w:rPr>
+                <w:rFonts w:asciiTheme="minorHAnsi" w:hAnsiTheme="minorHAnsi"/>
+              </w:rPr>
+            </w:pPr>
+          </w:p>
+        </w:tc>
+      </w:tr>
+      <w:tr>
+        <w:tc>
+          <w:tcPr>
+            <w:tcW w:w="2689" w:type="dxa"/>
+          </w:tcPr>
+          <w:p>
+            <w:pPr>
+              <w:rPr>
+                <w:rFonts w:asciiTheme="minorHAnsi" w:hAnsiTheme="minorHAnsi"/>
+              </w:rPr>
+            </w:pPr>
+          </w:p>
+        </w:tc>
+        <w:tc>
+          <w:tcPr>
+            <w:tcW w:w="1559" w:type="dxa"/>
+          </w:tcPr>
+          <w:p>
+            <w:pPr>
+              <w:rPr>
+                <w:rFonts w:asciiTheme="minorHAnsi" w:hAnsiTheme="minorHAnsi"/>
+              </w:rPr>
+            </w:pPr>
+          </w:p>
+        </w:tc>
+        <w:tc>
+          <w:tcPr>
+            <w:tcW w:w="1843" w:type="dxa"/>
+          </w:tcPr>
+          <w:p>
+            <w:pPr>
+              <w:rPr>
+                <w:rFonts w:asciiTheme="minorHAnsi" w:hAnsiTheme="minorHAnsi"/>
+              </w:rPr>
+            </w:pPr>
+          </w:p>
+        </w:tc>
+        <w:tc>
+          <w:tcPr>
+            <w:tcW w:w="3402" w:type="dxa"/>
+          </w:tcPr>
+          <w:p>
+            <w:pPr>
+              <w:rPr>
+                <w:rFonts w:asciiTheme="minorHAnsi" w:hAnsiTheme="minorHAnsi"/>
+              </w:rPr>
+            </w:pPr>
+          </w:p>
+        </w:tc>
+      </w:tr>
+    </w:tbl>
+    <w:p/>
+    <w:p/>
+    <w:p>
+      <w:pPr>
+        <w:tabs>
+          <w:tab w:val="left" w:pos="6394"/>
+        </w:tabs>
+        <w:rPr>
+          <w:b/>
+          <w:sz w:val="28"/>
+        </w:rPr>
+      </w:pPr>
+      <w:r>
+        <w:rPr>
+          <w:b/>
+          <w:sz w:val="28"/>
+        </w:rPr>
+        <w:t>Fecha de próxima reunión</w:t>
+      </w:r>
+      <w:r>
+        <w:rPr>
+          <w:b/>
+          <w:sz w:val="28"/>
+        </w:rPr>
+        <w:t xml:space="preserve"> </w:t>
+      </w:r>
+      <w:r>
+        <w:rPr>
+          <w:b/>
+          <w:sz w:val="28"/>
+        </w:rPr>
+        <w:t>1</w:t>
+      </w:r>
+      <w:r>
+        <w:rPr>
+          <w:b/>
+          <w:sz w:val="28"/>
+        </w:rPr>
+        <w:t>/0</w:t>
+      </w:r>
+      <w:r>
+        <w:rPr>
+          <w:b/>
+          <w:sz w:val="28"/>
+        </w:rPr>
+        <w:t>2</w:t>
+      </w:r>
+      <w:r>
+        <w:rPr>
+          <w:b/>
+          <w:sz w:val="28"/>
+        </w:rPr>
+        <w:t>/2018</w:t>
+      </w:r>
+      <w:r>
+        <w:rPr>
+          <w:b/>
+          <w:sz w:val="28"/>
+        </w:rPr>
         <w:tab/>
       </w:r>
     </w:p>
     <w:p>
       <w:pPr>
-        <w:rPr>
-          <w:b/>
-          <w:sz w:val="28"/>
+        <w:tabs>
+          <w:tab w:val="left" w:pos="6394"/>
+        </w:tabs>
+        <w:rPr>
+          <w:b/>
+          <w:sz w:val="28"/>
+        </w:rPr>
+      </w:pPr>
+      <w:r>
+        <w:rPr>
+          <w:b/>
+          <w:sz w:val="28"/>
+        </w:rPr>
+        <w:tab/>
+      </w:r>
+    </w:p>
+    <w:p>
+      <w:pPr>
+        <w:rPr>
+          <w:b/>
+          <w:sz w:val="28"/>
+        </w:rPr>
+      </w:pPr>
+    </w:p>
+    <w:p>
+      <w:pPr>
+        <w:rPr>
+          <w:b/>
+          <w:sz w:val="28"/>
+        </w:rPr>
+      </w:pPr>
+    </w:p>
+    <w:p>
+      <w:pPr>
+        <w:rPr>
+          <w:b/>
+          <w:sz w:val="28"/>
+        </w:rPr>
+      </w:pPr>
+    </w:p>
+    <w:p>
+      <w:pPr>
+        <w:rPr>
+          <w:b/>
+          <w:sz w:val="28"/>
+        </w:rPr>
+      </w:pPr>
+    </w:p>
+    <w:p>
+      <w:pPr>
+        <w:rPr>
+          <w:b/>
+          <w:sz w:val="28"/>
+        </w:rPr>
+      </w:pPr>
+    </w:p>
+    <w:p>
+      <w:pPr>
+        <w:rPr>
+          <w:b/>
+          <w:sz w:val="28"/>
+          <w:u w:val="single"/>
         </w:rPr>
       </w:pPr>
       <w:bookmarkStart w:id="0" w:name="_GoBack"/>
       <w:bookmarkEnd w:id="0"/>
-    </w:p>
-    <w:p>
-      <w:pPr>
-        <w:rPr>
-          <w:b/>
-          <w:sz w:val="28"/>
-        </w:rPr>
-      </w:pPr>
-    </w:p>
-    <w:p>
-      <w:pPr>
-        <w:rPr>
-          <w:b/>
-          <w:sz w:val="28"/>
-        </w:rPr>
-      </w:pPr>
-    </w:p>
-    <w:p>
-      <w:pPr>
-        <w:rPr>
-          <w:b/>
-          <w:sz w:val="28"/>
-        </w:rPr>
-      </w:pPr>
-    </w:p>
-    <w:p>
-      <w:pPr>
-        <w:rPr>
-          <w:b/>
-          <w:sz w:val="28"/>
-        </w:rPr>
-      </w:pPr>
-    </w:p>
-    <w:p>
-      <w:pPr>
-        <w:rPr>
-          <w:b/>
-          <w:sz w:val="28"/>
-        </w:rPr>
-      </w:pPr>
     </w:p>
     <w:p>
       <w:pPr>
@@ -8532,7 +9568,7 @@
 </file>
 
 <file path=customXml/itemProps1.xml><?xml version="1.0" encoding="utf-8"?>
-<ds:datastoreItem xmlns:ds="http://schemas.openxmlformats.org/officeDocument/2006/customXml" ds:itemID="{0CF583C7-C3A5-4D3E-82EC-40AE53B01FD1}">
+<ds:datastoreItem xmlns:ds="http://schemas.openxmlformats.org/officeDocument/2006/customXml" ds:itemID="{155F588E-A94B-4ADF-A2F5-2A41138141FE}">
   <ds:schemaRefs>
     <ds:schemaRef ds:uri="http://schemas.openxmlformats.org/officeDocument/2006/bibliography"/>
   </ds:schemaRefs>

</xml_diff>